<commit_message>
Part 4 completed. It works!
</commit_message>
<xml_diff>
--- a/Python Roguelike Notes.docx
+++ b/Python Roguelike Notes.docx
@@ -8,40 +8,9 @@
       </w:r>
     </w:p>
     <w:p/>
-    <w:p/>
     <w:p>
       <w:r>
-        <w:t xml:space="preserve">Stopped at </w:t>
-      </w:r>
-    </w:p>
-    <w:p>
-      <w:r>
-        <w:t>“</w:t>
-      </w:r>
-      <w:r>
-        <w:rPr>
-          <w:rFonts w:ascii="Segoe UI" w:hAnsi="Segoe UI" w:cs="Segoe UI"/>
-          <w:color w:val="212529"/>
-          <w:shd w:val="clear" w:color="auto" w:fill="FFFFFF"/>
-        </w:rPr>
-        <w:t>Run the project now. The player’s field of view is now visible! But, despite being able to “see” the FOV, it still doesn’t really </w:t>
-      </w:r>
-      <w:r>
-        <w:rPr>
-          <w:rStyle w:val="Emphasis"/>
-          <w:rFonts w:ascii="Segoe UI" w:hAnsi="Segoe UI" w:cs="Segoe UI"/>
-          <w:color w:val="212529"/>
-          <w:shd w:val="clear" w:color="auto" w:fill="FFFFFF"/>
-        </w:rPr>
-        <w:t>do</w:t>
-      </w:r>
-      <w:r>
-        <w:rPr>
-          <w:rFonts w:ascii="Segoe UI" w:hAnsi="Segoe UI" w:cs="Segoe UI"/>
-          <w:color w:val="212529"/>
-          <w:shd w:val="clear" w:color="auto" w:fill="FFFFFF"/>
-        </w:rPr>
-        <w:t> anything. We can still see the entire map, along with our NPC. Luckily, the changes we have to make to fix this are fairly minimal.”</w:t>
+        <w:t>Finished part 4</w:t>
       </w:r>
     </w:p>
     <w:sectPr>

</xml_diff>

<commit_message>
Program runs and finished Part 5 of tutorial. Problem, orcs and trolls do not block the player
</commit_message>
<xml_diff>
--- a/Python Roguelike Notes.docx
+++ b/Python Roguelike Notes.docx
@@ -10,7 +10,23 @@
     <w:p/>
     <w:p>
       <w:r>
-        <w:t>Finished part 4</w:t>
+        <w:t xml:space="preserve">Finished </w:t>
+      </w:r>
+      <w:r>
+        <w:t>part 5</w:t>
+      </w:r>
+      <w:r>
+        <w:t xml:space="preserve"> but some of part 5 is not working (orks and trolls do not block the player)</w:t>
+      </w:r>
+    </w:p>
+    <w:p>
+      <w:r>
+        <w:tab/>
+      </w:r>
+    </w:p>
+    <w:p>
+      <w:r>
+        <w:tab/>
       </w:r>
     </w:p>
     <w:sectPr>

</xml_diff>

<commit_message>
Finished Tutorial 6. Program runs but crashes upon player-creature interaction
</commit_message>
<xml_diff>
--- a/Python Roguelike Notes.docx
+++ b/Python Roguelike Notes.docx
@@ -16,7 +16,15 @@
         <w:t>part 5</w:t>
       </w:r>
       <w:r>
-        <w:t xml:space="preserve"> but some of part 5 is not working (orks and trolls do not block the player)</w:t>
+        <w:t xml:space="preserve"> but some of part 5 is not working (</w:t>
+      </w:r>
+      <w:proofErr w:type="spellStart"/>
+      <w:r>
+        <w:t>orks</w:t>
+      </w:r>
+      <w:proofErr w:type="spellEnd"/>
+      <w:r>
+        <w:t xml:space="preserve"> and trolls do not block the player)</w:t>
       </w:r>
     </w:p>
     <w:p>
@@ -25,10 +33,1381 @@
       </w:r>
     </w:p>
     <w:p>
-      <w:r>
-        <w:tab/>
-      </w:r>
-    </w:p>
+      <w:pPr>
+        <w:rPr>
+          <w:rFonts w:ascii="Segoe UI" w:hAnsi="Segoe UI" w:cs="Segoe UI"/>
+          <w:color w:val="212529"/>
+          <w:shd w:val="clear" w:color="auto" w:fill="FFFFFF"/>
+        </w:rPr>
+      </w:pPr>
+      <w:r>
+        <w:t>Part 6</w:t>
+      </w:r>
+      <w:r>
+        <w:t xml:space="preserve"> done checking code with master branch.</w:t>
+      </w:r>
+    </w:p>
+    <w:p>
+      <w:pPr>
+        <w:rPr>
+          <w:rFonts w:ascii="Segoe UI" w:hAnsi="Segoe UI" w:cs="Segoe UI"/>
+          <w:color w:val="212529"/>
+          <w:shd w:val="clear" w:color="auto" w:fill="FFFFFF"/>
+        </w:rPr>
+      </w:pPr>
+    </w:p>
+    <w:p>
+      <w:pPr>
+        <w:rPr>
+          <w:rFonts w:ascii="Segoe UI" w:hAnsi="Segoe UI" w:cs="Segoe UI"/>
+          <w:color w:val="212529"/>
+          <w:shd w:val="clear" w:color="auto" w:fill="FFFFFF"/>
+        </w:rPr>
+      </w:pPr>
+      <w:r>
+        <w:rPr>
+          <w:rFonts w:ascii="Segoe UI" w:hAnsi="Segoe UI" w:cs="Segoe UI"/>
+          <w:color w:val="212529"/>
+          <w:shd w:val="clear" w:color="auto" w:fill="FFFFFF"/>
+        </w:rPr>
+        <w:t>Project does not run.</w:t>
+      </w:r>
+    </w:p>
+    <w:p/>
+    <w:p>
+      <w:r>
+        <w:t>Removed</w:t>
+      </w:r>
+    </w:p>
+    <w:p>
+      <w:pPr>
+        <w:shd w:val="clear" w:color="auto" w:fill="1E1E1E"/>
+        <w:spacing w:after="0" w:line="285" w:lineRule="atLeast"/>
+        <w:rPr>
+          <w:rFonts w:ascii="Consolas" w:eastAsia="Times New Roman" w:hAnsi="Consolas" w:cs="Times New Roman"/>
+          <w:color w:val="D4D4D4"/>
+          <w:sz w:val="21"/>
+          <w:szCs w:val="21"/>
+        </w:rPr>
+      </w:pPr>
+      <w:r>
+        <w:rPr>
+          <w:rFonts w:ascii="Consolas" w:eastAsia="Times New Roman" w:hAnsi="Consolas" w:cs="Times New Roman"/>
+          <w:color w:val="D4D4D4"/>
+          <w:sz w:val="21"/>
+          <w:szCs w:val="21"/>
+        </w:rPr>
+        <w:t>        </w:t>
+      </w:r>
+      <w:proofErr w:type="spellStart"/>
+      <w:proofErr w:type="gramStart"/>
+      <w:r>
+        <w:rPr>
+          <w:rFonts w:ascii="Consolas" w:eastAsia="Times New Roman" w:hAnsi="Consolas" w:cs="Times New Roman"/>
+          <w:color w:val="D4D4D4"/>
+          <w:sz w:val="21"/>
+          <w:szCs w:val="21"/>
+        </w:rPr>
+        <w:t>libtcod.console</w:t>
+      </w:r>
+      <w:proofErr w:type="gramEnd"/>
+      <w:r>
+        <w:rPr>
+          <w:rFonts w:ascii="Consolas" w:eastAsia="Times New Roman" w:hAnsi="Consolas" w:cs="Times New Roman"/>
+          <w:color w:val="D4D4D4"/>
+          <w:sz w:val="21"/>
+          <w:szCs w:val="21"/>
+        </w:rPr>
+        <w:t>_set_default_foreground</w:t>
+      </w:r>
+      <w:proofErr w:type="spellEnd"/>
+      <w:r>
+        <w:rPr>
+          <w:rFonts w:ascii="Consolas" w:eastAsia="Times New Roman" w:hAnsi="Consolas" w:cs="Times New Roman"/>
+          <w:color w:val="D4D4D4"/>
+          <w:sz w:val="21"/>
+          <w:szCs w:val="21"/>
+        </w:rPr>
+        <w:t>(</w:t>
+      </w:r>
+      <w:r>
+        <w:rPr>
+          <w:rFonts w:ascii="Consolas" w:eastAsia="Times New Roman" w:hAnsi="Consolas" w:cs="Times New Roman"/>
+          <w:color w:val="B5CEA8"/>
+          <w:sz w:val="21"/>
+          <w:szCs w:val="21"/>
+        </w:rPr>
+        <w:t>0</w:t>
+      </w:r>
+      <w:r>
+        <w:rPr>
+          <w:rFonts w:ascii="Consolas" w:eastAsia="Times New Roman" w:hAnsi="Consolas" w:cs="Times New Roman"/>
+          <w:color w:val="D4D4D4"/>
+          <w:sz w:val="21"/>
+          <w:szCs w:val="21"/>
+        </w:rPr>
+        <w:t>, </w:t>
+      </w:r>
+      <w:proofErr w:type="spellStart"/>
+      <w:r>
+        <w:rPr>
+          <w:rFonts w:ascii="Consolas" w:eastAsia="Times New Roman" w:hAnsi="Consolas" w:cs="Times New Roman"/>
+          <w:color w:val="D4D4D4"/>
+          <w:sz w:val="21"/>
+          <w:szCs w:val="21"/>
+        </w:rPr>
+        <w:t>libtcod.white</w:t>
+      </w:r>
+      <w:proofErr w:type="spellEnd"/>
+      <w:r>
+        <w:rPr>
+          <w:rFonts w:ascii="Consolas" w:eastAsia="Times New Roman" w:hAnsi="Consolas" w:cs="Times New Roman"/>
+          <w:color w:val="D4D4D4"/>
+          <w:sz w:val="21"/>
+          <w:szCs w:val="21"/>
+        </w:rPr>
+        <w:t>)</w:t>
+      </w:r>
+    </w:p>
+    <w:p>
+      <w:pPr>
+        <w:shd w:val="clear" w:color="auto" w:fill="1E1E1E"/>
+        <w:spacing w:after="0" w:line="285" w:lineRule="atLeast"/>
+        <w:rPr>
+          <w:rFonts w:ascii="Consolas" w:eastAsia="Times New Roman" w:hAnsi="Consolas" w:cs="Times New Roman"/>
+          <w:color w:val="D4D4D4"/>
+          <w:sz w:val="21"/>
+          <w:szCs w:val="21"/>
+        </w:rPr>
+      </w:pPr>
+      <w:r>
+        <w:rPr>
+          <w:rFonts w:ascii="Consolas" w:eastAsia="Times New Roman" w:hAnsi="Consolas" w:cs="Times New Roman"/>
+          <w:color w:val="D4D4D4"/>
+          <w:sz w:val="21"/>
+          <w:szCs w:val="21"/>
+        </w:rPr>
+        <w:t>        </w:t>
+      </w:r>
+      <w:proofErr w:type="gramStart"/>
+      <w:r>
+        <w:rPr>
+          <w:rFonts w:ascii="Consolas" w:eastAsia="Times New Roman" w:hAnsi="Consolas" w:cs="Times New Roman"/>
+          <w:color w:val="D4D4D4"/>
+          <w:sz w:val="21"/>
+          <w:szCs w:val="21"/>
+        </w:rPr>
+        <w:t>libtcod.console</w:t>
+      </w:r>
+      <w:proofErr w:type="gramEnd"/>
+      <w:r>
+        <w:rPr>
+          <w:rFonts w:ascii="Consolas" w:eastAsia="Times New Roman" w:hAnsi="Consolas" w:cs="Times New Roman"/>
+          <w:color w:val="D4D4D4"/>
+          <w:sz w:val="21"/>
+          <w:szCs w:val="21"/>
+        </w:rPr>
+        <w:t>_put_char(</w:t>
+      </w:r>
+      <w:r>
+        <w:rPr>
+          <w:rFonts w:ascii="Consolas" w:eastAsia="Times New Roman" w:hAnsi="Consolas" w:cs="Times New Roman"/>
+          <w:color w:val="B5CEA8"/>
+          <w:sz w:val="21"/>
+          <w:szCs w:val="21"/>
+        </w:rPr>
+        <w:t>0</w:t>
+      </w:r>
+      <w:r>
+        <w:rPr>
+          <w:rFonts w:ascii="Consolas" w:eastAsia="Times New Roman" w:hAnsi="Consolas" w:cs="Times New Roman"/>
+          <w:color w:val="D4D4D4"/>
+          <w:sz w:val="21"/>
+          <w:szCs w:val="21"/>
+        </w:rPr>
+        <w:t>, player.x, player.y, </w:t>
+      </w:r>
+      <w:r>
+        <w:rPr>
+          <w:rFonts w:ascii="Consolas" w:eastAsia="Times New Roman" w:hAnsi="Consolas" w:cs="Times New Roman"/>
+          <w:color w:val="CE9178"/>
+          <w:sz w:val="21"/>
+          <w:szCs w:val="21"/>
+        </w:rPr>
+        <w:t>'@'</w:t>
+      </w:r>
+      <w:r>
+        <w:rPr>
+          <w:rFonts w:ascii="Consolas" w:eastAsia="Times New Roman" w:hAnsi="Consolas" w:cs="Times New Roman"/>
+          <w:color w:val="D4D4D4"/>
+          <w:sz w:val="21"/>
+          <w:szCs w:val="21"/>
+        </w:rPr>
+        <w:t>, libtcod.BKGND_NONE)</w:t>
+      </w:r>
+    </w:p>
+    <w:p>
+      <w:r>
+        <w:t>from above</w:t>
+      </w:r>
+    </w:p>
+    <w:p>
+      <w:pPr>
+        <w:rPr>
+          <w:rFonts w:ascii="Consolas" w:hAnsi="Consolas"/>
+          <w:color w:val="24292E"/>
+          <w:sz w:val="18"/>
+          <w:szCs w:val="18"/>
+          <w:shd w:val="clear" w:color="auto" w:fill="FFFFFF"/>
+        </w:rPr>
+      </w:pPr>
+      <w:proofErr w:type="spellStart"/>
+      <w:proofErr w:type="gramStart"/>
+      <w:r>
+        <w:rPr>
+          <w:rStyle w:val="pl-s1"/>
+          <w:rFonts w:ascii="Consolas" w:hAnsi="Consolas"/>
+          <w:color w:val="24292E"/>
+          <w:sz w:val="18"/>
+          <w:szCs w:val="18"/>
+          <w:shd w:val="clear" w:color="auto" w:fill="FFFFFF"/>
+        </w:rPr>
+        <w:t>libtcod</w:t>
+      </w:r>
+      <w:r>
+        <w:rPr>
+          <w:rFonts w:ascii="Consolas" w:hAnsi="Consolas"/>
+          <w:color w:val="24292E"/>
+          <w:sz w:val="18"/>
+          <w:szCs w:val="18"/>
+          <w:shd w:val="clear" w:color="auto" w:fill="FFFFFF"/>
+        </w:rPr>
+        <w:t>.</w:t>
+      </w:r>
+      <w:r>
+        <w:rPr>
+          <w:rStyle w:val="pl-token"/>
+          <w:rFonts w:ascii="Consolas" w:hAnsi="Consolas"/>
+          <w:color w:val="6F42C1"/>
+          <w:sz w:val="18"/>
+          <w:szCs w:val="18"/>
+          <w:shd w:val="clear" w:color="auto" w:fill="FFFFFF"/>
+        </w:rPr>
+        <w:t>console</w:t>
+      </w:r>
+      <w:proofErr w:type="gramEnd"/>
+      <w:r>
+        <w:rPr>
+          <w:rStyle w:val="pl-token"/>
+          <w:rFonts w:ascii="Consolas" w:hAnsi="Consolas"/>
+          <w:color w:val="6F42C1"/>
+          <w:sz w:val="18"/>
+          <w:szCs w:val="18"/>
+          <w:shd w:val="clear" w:color="auto" w:fill="FFFFFF"/>
+        </w:rPr>
+        <w:t>_flush</w:t>
+      </w:r>
+      <w:proofErr w:type="spellEnd"/>
+      <w:r>
+        <w:rPr>
+          <w:rFonts w:ascii="Consolas" w:hAnsi="Consolas"/>
+          <w:color w:val="24292E"/>
+          <w:sz w:val="18"/>
+          <w:szCs w:val="18"/>
+          <w:shd w:val="clear" w:color="auto" w:fill="FFFFFF"/>
+        </w:rPr>
+        <w:t>()</w:t>
+      </w:r>
+    </w:p>
+    <w:p>
+      <w:pPr>
+        <w:rPr>
+          <w:rFonts w:ascii="Consolas" w:hAnsi="Consolas"/>
+          <w:color w:val="24292E"/>
+          <w:sz w:val="18"/>
+          <w:szCs w:val="18"/>
+          <w:shd w:val="clear" w:color="auto" w:fill="FFFFFF"/>
+        </w:rPr>
+      </w:pPr>
+    </w:p>
+    <w:p>
+      <w:pPr>
+        <w:rPr>
+          <w:rFonts w:ascii="Consolas" w:hAnsi="Consolas"/>
+          <w:color w:val="24292E"/>
+          <w:sz w:val="18"/>
+          <w:szCs w:val="18"/>
+          <w:shd w:val="clear" w:color="auto" w:fill="FFFFFF"/>
+        </w:rPr>
+      </w:pPr>
+    </w:p>
+    <w:p>
+      <w:pPr>
+        <w:rPr>
+          <w:rFonts w:ascii="Consolas" w:hAnsi="Consolas"/>
+          <w:color w:val="24292E"/>
+          <w:sz w:val="18"/>
+          <w:szCs w:val="18"/>
+          <w:shd w:val="clear" w:color="auto" w:fill="FFFFFF"/>
+        </w:rPr>
+      </w:pPr>
+      <w:proofErr w:type="spellStart"/>
+      <w:r>
+        <w:rPr>
+          <w:rStyle w:val="pl-token"/>
+          <w:rFonts w:ascii="Consolas" w:hAnsi="Consolas"/>
+          <w:color w:val="6F42C1"/>
+          <w:sz w:val="18"/>
+          <w:szCs w:val="18"/>
+          <w:shd w:val="clear" w:color="auto" w:fill="FFFFFF"/>
+        </w:rPr>
+        <w:t>clear_</w:t>
+      </w:r>
+      <w:proofErr w:type="gramStart"/>
+      <w:r>
+        <w:rPr>
+          <w:rStyle w:val="pl-token"/>
+          <w:rFonts w:ascii="Consolas" w:hAnsi="Consolas"/>
+          <w:color w:val="6F42C1"/>
+          <w:sz w:val="18"/>
+          <w:szCs w:val="18"/>
+          <w:shd w:val="clear" w:color="auto" w:fill="FFFFFF"/>
+        </w:rPr>
+        <w:t>all</w:t>
+      </w:r>
+      <w:proofErr w:type="spellEnd"/>
+      <w:r>
+        <w:rPr>
+          <w:rFonts w:ascii="Consolas" w:hAnsi="Consolas"/>
+          <w:color w:val="24292E"/>
+          <w:sz w:val="18"/>
+          <w:szCs w:val="18"/>
+          <w:shd w:val="clear" w:color="auto" w:fill="FFFFFF"/>
+        </w:rPr>
+        <w:t>(</w:t>
+      </w:r>
+      <w:proofErr w:type="gramEnd"/>
+      <w:r>
+        <w:rPr>
+          <w:rStyle w:val="pl-s1"/>
+          <w:rFonts w:ascii="Consolas" w:hAnsi="Consolas"/>
+          <w:color w:val="24292E"/>
+          <w:sz w:val="18"/>
+          <w:szCs w:val="18"/>
+          <w:shd w:val="clear" w:color="auto" w:fill="FFFFFF"/>
+        </w:rPr>
+        <w:t>con</w:t>
+      </w:r>
+      <w:r>
+        <w:rPr>
+          <w:rFonts w:ascii="Consolas" w:hAnsi="Consolas"/>
+          <w:color w:val="24292E"/>
+          <w:sz w:val="18"/>
+          <w:szCs w:val="18"/>
+          <w:shd w:val="clear" w:color="auto" w:fill="FFFFFF"/>
+        </w:rPr>
+        <w:t xml:space="preserve">, </w:t>
+      </w:r>
+      <w:r>
+        <w:rPr>
+          <w:rStyle w:val="pl-s1"/>
+          <w:rFonts w:ascii="Consolas" w:hAnsi="Consolas"/>
+          <w:color w:val="24292E"/>
+          <w:sz w:val="18"/>
+          <w:szCs w:val="18"/>
+          <w:shd w:val="clear" w:color="auto" w:fill="FFFFFF"/>
+        </w:rPr>
+        <w:t>entities</w:t>
+      </w:r>
+      <w:r>
+        <w:rPr>
+          <w:rFonts w:ascii="Consolas" w:hAnsi="Consolas"/>
+          <w:color w:val="24292E"/>
+          <w:sz w:val="18"/>
+          <w:szCs w:val="18"/>
+          <w:shd w:val="clear" w:color="auto" w:fill="FFFFFF"/>
+        </w:rPr>
+        <w:t>)</w:t>
+      </w:r>
+    </w:p>
+    <w:p>
+      <w:pPr>
+        <w:shd w:val="clear" w:color="auto" w:fill="1E1E1E"/>
+        <w:spacing w:after="0" w:line="285" w:lineRule="atLeast"/>
+        <w:rPr>
+          <w:rFonts w:ascii="Consolas" w:eastAsia="Times New Roman" w:hAnsi="Consolas" w:cs="Times New Roman"/>
+          <w:color w:val="D4D4D4"/>
+          <w:sz w:val="21"/>
+          <w:szCs w:val="21"/>
+        </w:rPr>
+      </w:pPr>
+      <w:proofErr w:type="gramStart"/>
+      <w:r>
+        <w:rPr>
+          <w:rFonts w:ascii="Consolas" w:eastAsia="Times New Roman" w:hAnsi="Consolas" w:cs="Times New Roman"/>
+          <w:color w:val="D4D4D4"/>
+          <w:sz w:val="21"/>
+          <w:szCs w:val="21"/>
+        </w:rPr>
+        <w:t>libtcod.console</w:t>
+      </w:r>
+      <w:proofErr w:type="gramEnd"/>
+      <w:r>
+        <w:rPr>
+          <w:rFonts w:ascii="Consolas" w:eastAsia="Times New Roman" w:hAnsi="Consolas" w:cs="Times New Roman"/>
+          <w:color w:val="D4D4D4"/>
+          <w:sz w:val="21"/>
+          <w:szCs w:val="21"/>
+        </w:rPr>
+        <w:t>_put_char(</w:t>
+      </w:r>
+      <w:r>
+        <w:rPr>
+          <w:rFonts w:ascii="Consolas" w:eastAsia="Times New Roman" w:hAnsi="Consolas" w:cs="Times New Roman"/>
+          <w:color w:val="B5CEA8"/>
+          <w:sz w:val="21"/>
+          <w:szCs w:val="21"/>
+        </w:rPr>
+        <w:t>0</w:t>
+      </w:r>
+      <w:r>
+        <w:rPr>
+          <w:rFonts w:ascii="Consolas" w:eastAsia="Times New Roman" w:hAnsi="Consolas" w:cs="Times New Roman"/>
+          <w:color w:val="D4D4D4"/>
+          <w:sz w:val="21"/>
+          <w:szCs w:val="21"/>
+        </w:rPr>
+        <w:t>, player.x, player.y, </w:t>
+      </w:r>
+      <w:r>
+        <w:rPr>
+          <w:rFonts w:ascii="Consolas" w:eastAsia="Times New Roman" w:hAnsi="Consolas" w:cs="Times New Roman"/>
+          <w:color w:val="CE9178"/>
+          <w:sz w:val="21"/>
+          <w:szCs w:val="21"/>
+        </w:rPr>
+        <w:t>' '</w:t>
+      </w:r>
+      <w:r>
+        <w:rPr>
+          <w:rFonts w:ascii="Consolas" w:eastAsia="Times New Roman" w:hAnsi="Consolas" w:cs="Times New Roman"/>
+          <w:color w:val="D4D4D4"/>
+          <w:sz w:val="21"/>
+          <w:szCs w:val="21"/>
+        </w:rPr>
+        <w:t>, libtcod.BKGND_NONE)</w:t>
+      </w:r>
+    </w:p>
+    <w:p>
+      <w:pPr>
+        <w:rPr>
+          <w:rFonts w:ascii="Consolas" w:hAnsi="Consolas"/>
+          <w:color w:val="24292E"/>
+          <w:sz w:val="18"/>
+          <w:szCs w:val="18"/>
+          <w:shd w:val="clear" w:color="auto" w:fill="FFFFFF"/>
+        </w:rPr>
+      </w:pPr>
+      <w:r>
+        <w:rPr>
+          <w:rStyle w:val="pl-s1"/>
+          <w:rFonts w:ascii="Consolas" w:hAnsi="Consolas"/>
+          <w:color w:val="24292E"/>
+          <w:sz w:val="18"/>
+          <w:szCs w:val="18"/>
+          <w:shd w:val="clear" w:color="auto" w:fill="FFFFFF"/>
+        </w:rPr>
+        <w:t>action</w:t>
+      </w:r>
+      <w:r>
+        <w:rPr>
+          <w:rFonts w:ascii="Consolas" w:hAnsi="Consolas"/>
+          <w:color w:val="24292E"/>
+          <w:sz w:val="18"/>
+          <w:szCs w:val="18"/>
+          <w:shd w:val="clear" w:color="auto" w:fill="FFFFFF"/>
+        </w:rPr>
+        <w:t xml:space="preserve"> </w:t>
+      </w:r>
+      <w:r>
+        <w:rPr>
+          <w:rStyle w:val="pl-c1"/>
+          <w:rFonts w:ascii="Consolas" w:hAnsi="Consolas"/>
+          <w:color w:val="005CC5"/>
+          <w:sz w:val="18"/>
+          <w:szCs w:val="18"/>
+          <w:shd w:val="clear" w:color="auto" w:fill="FFFFFF"/>
+        </w:rPr>
+        <w:t>=</w:t>
+      </w:r>
+      <w:r>
+        <w:rPr>
+          <w:rFonts w:ascii="Consolas" w:hAnsi="Consolas"/>
+          <w:color w:val="24292E"/>
+          <w:sz w:val="18"/>
+          <w:szCs w:val="18"/>
+          <w:shd w:val="clear" w:color="auto" w:fill="FFFFFF"/>
+        </w:rPr>
+        <w:t xml:space="preserve"> </w:t>
+      </w:r>
+      <w:proofErr w:type="spellStart"/>
+      <w:r>
+        <w:rPr>
+          <w:rStyle w:val="pl-token"/>
+          <w:rFonts w:ascii="Consolas" w:hAnsi="Consolas"/>
+          <w:color w:val="6F42C1"/>
+          <w:sz w:val="18"/>
+          <w:szCs w:val="18"/>
+          <w:shd w:val="clear" w:color="auto" w:fill="FFFFFF"/>
+        </w:rPr>
+        <w:t>handle_keys</w:t>
+      </w:r>
+      <w:proofErr w:type="spellEnd"/>
+      <w:r>
+        <w:rPr>
+          <w:rFonts w:ascii="Consolas" w:hAnsi="Consolas"/>
+          <w:color w:val="24292E"/>
+          <w:sz w:val="18"/>
+          <w:szCs w:val="18"/>
+          <w:shd w:val="clear" w:color="auto" w:fill="FFFFFF"/>
+        </w:rPr>
+        <w:t>(</w:t>
+      </w:r>
+      <w:r>
+        <w:rPr>
+          <w:rStyle w:val="pl-s1"/>
+          <w:rFonts w:ascii="Consolas" w:hAnsi="Consolas"/>
+          <w:color w:val="24292E"/>
+          <w:sz w:val="18"/>
+          <w:szCs w:val="18"/>
+          <w:shd w:val="clear" w:color="auto" w:fill="FFFFFF"/>
+        </w:rPr>
+        <w:t>key</w:t>
+      </w:r>
+      <w:r>
+        <w:rPr>
+          <w:rFonts w:ascii="Consolas" w:hAnsi="Consolas"/>
+          <w:color w:val="24292E"/>
+          <w:sz w:val="18"/>
+          <w:szCs w:val="18"/>
+          <w:shd w:val="clear" w:color="auto" w:fill="FFFFFF"/>
+        </w:rPr>
+        <w:t>)</w:t>
+      </w:r>
+    </w:p>
+    <w:p>
+      <w:pPr>
+        <w:rPr>
+          <w:rFonts w:ascii="Consolas" w:hAnsi="Consolas"/>
+          <w:color w:val="24292E"/>
+          <w:sz w:val="18"/>
+          <w:szCs w:val="18"/>
+          <w:shd w:val="clear" w:color="auto" w:fill="FFFFFF"/>
+        </w:rPr>
+      </w:pPr>
+    </w:p>
+    <w:p>
+      <w:pPr>
+        <w:rPr>
+          <w:rFonts w:ascii="Consolas" w:hAnsi="Consolas"/>
+          <w:color w:val="24292E"/>
+          <w:sz w:val="18"/>
+          <w:szCs w:val="18"/>
+          <w:shd w:val="clear" w:color="auto" w:fill="FFFFFF"/>
+        </w:rPr>
+      </w:pPr>
+    </w:p>
+    <w:p>
+      <w:pPr>
+        <w:rPr>
+          <w:rFonts w:ascii="Consolas" w:hAnsi="Consolas"/>
+          <w:color w:val="24292E"/>
+          <w:sz w:val="18"/>
+          <w:szCs w:val="18"/>
+          <w:shd w:val="clear" w:color="auto" w:fill="FFFFFF"/>
+        </w:rPr>
+      </w:pPr>
+    </w:p>
+    <w:p>
+      <w:pPr>
+        <w:shd w:val="clear" w:color="auto" w:fill="1E1E1E"/>
+        <w:spacing w:after="0" w:line="285" w:lineRule="atLeast"/>
+        <w:rPr>
+          <w:rFonts w:ascii="Consolas" w:eastAsia="Times New Roman" w:hAnsi="Consolas" w:cs="Times New Roman"/>
+          <w:color w:val="D4D4D4"/>
+          <w:sz w:val="21"/>
+          <w:szCs w:val="21"/>
+        </w:rPr>
+      </w:pPr>
+      <w:r>
+        <w:rPr>
+          <w:rFonts w:ascii="Consolas" w:eastAsia="Times New Roman" w:hAnsi="Consolas" w:cs="Times New Roman"/>
+          <w:color w:val="D4D4D4"/>
+          <w:sz w:val="21"/>
+          <w:szCs w:val="21"/>
+        </w:rPr>
+        <w:t>    </w:t>
+      </w:r>
+      <w:r>
+        <w:rPr>
+          <w:rFonts w:ascii="Consolas" w:eastAsia="Times New Roman" w:hAnsi="Consolas" w:cs="Times New Roman"/>
+          <w:color w:val="569CD6"/>
+          <w:sz w:val="21"/>
+          <w:szCs w:val="21"/>
+        </w:rPr>
+        <w:t>def</w:t>
+      </w:r>
+      <w:r>
+        <w:rPr>
+          <w:rFonts w:ascii="Consolas" w:eastAsia="Times New Roman" w:hAnsi="Consolas" w:cs="Times New Roman"/>
+          <w:color w:val="D4D4D4"/>
+          <w:sz w:val="21"/>
+          <w:szCs w:val="21"/>
+        </w:rPr>
+        <w:t> </w:t>
+      </w:r>
+      <w:proofErr w:type="spellStart"/>
+      <w:r>
+        <w:rPr>
+          <w:rFonts w:ascii="Consolas" w:eastAsia="Times New Roman" w:hAnsi="Consolas" w:cs="Times New Roman"/>
+          <w:color w:val="DCDCAA"/>
+          <w:sz w:val="21"/>
+          <w:szCs w:val="21"/>
+        </w:rPr>
+        <w:t>distance_</w:t>
+      </w:r>
+      <w:proofErr w:type="gramStart"/>
+      <w:r>
+        <w:rPr>
+          <w:rFonts w:ascii="Consolas" w:eastAsia="Times New Roman" w:hAnsi="Consolas" w:cs="Times New Roman"/>
+          <w:color w:val="DCDCAA"/>
+          <w:sz w:val="21"/>
+          <w:szCs w:val="21"/>
+        </w:rPr>
+        <w:t>to</w:t>
+      </w:r>
+      <w:proofErr w:type="spellEnd"/>
+      <w:r>
+        <w:rPr>
+          <w:rFonts w:ascii="Consolas" w:eastAsia="Times New Roman" w:hAnsi="Consolas" w:cs="Times New Roman"/>
+          <w:color w:val="D4D4D4"/>
+          <w:sz w:val="21"/>
+          <w:szCs w:val="21"/>
+        </w:rPr>
+        <w:t>(</w:t>
+      </w:r>
+      <w:proofErr w:type="gramEnd"/>
+      <w:r>
+        <w:rPr>
+          <w:rFonts w:ascii="Consolas" w:eastAsia="Times New Roman" w:hAnsi="Consolas" w:cs="Times New Roman"/>
+          <w:color w:val="9CDCFE"/>
+          <w:sz w:val="21"/>
+          <w:szCs w:val="21"/>
+        </w:rPr>
+        <w:t>self</w:t>
+      </w:r>
+      <w:r>
+        <w:rPr>
+          <w:rFonts w:ascii="Consolas" w:eastAsia="Times New Roman" w:hAnsi="Consolas" w:cs="Times New Roman"/>
+          <w:color w:val="D4D4D4"/>
+          <w:sz w:val="21"/>
+          <w:szCs w:val="21"/>
+        </w:rPr>
+        <w:t>, </w:t>
+      </w:r>
+      <w:r>
+        <w:rPr>
+          <w:rFonts w:ascii="Consolas" w:eastAsia="Times New Roman" w:hAnsi="Consolas" w:cs="Times New Roman"/>
+          <w:color w:val="9CDCFE"/>
+          <w:sz w:val="21"/>
+          <w:szCs w:val="21"/>
+        </w:rPr>
+        <w:t>other</w:t>
+      </w:r>
+      <w:r>
+        <w:rPr>
+          <w:rFonts w:ascii="Consolas" w:eastAsia="Times New Roman" w:hAnsi="Consolas" w:cs="Times New Roman"/>
+          <w:color w:val="D4D4D4"/>
+          <w:sz w:val="21"/>
+          <w:szCs w:val="21"/>
+        </w:rPr>
+        <w:t>):</w:t>
+      </w:r>
+    </w:p>
+    <w:p>
+      <w:pPr>
+        <w:shd w:val="clear" w:color="auto" w:fill="1E1E1E"/>
+        <w:spacing w:after="0" w:line="285" w:lineRule="atLeast"/>
+        <w:rPr>
+          <w:rFonts w:ascii="Consolas" w:eastAsia="Times New Roman" w:hAnsi="Consolas" w:cs="Times New Roman"/>
+          <w:color w:val="D4D4D4"/>
+          <w:sz w:val="21"/>
+          <w:szCs w:val="21"/>
+        </w:rPr>
+      </w:pPr>
+      <w:r>
+        <w:rPr>
+          <w:rFonts w:ascii="Consolas" w:eastAsia="Times New Roman" w:hAnsi="Consolas" w:cs="Times New Roman"/>
+          <w:color w:val="D4D4D4"/>
+          <w:sz w:val="21"/>
+          <w:szCs w:val="21"/>
+        </w:rPr>
+        <w:t>        dx = </w:t>
+      </w:r>
+      <w:proofErr w:type="spellStart"/>
+      <w:r>
+        <w:rPr>
+          <w:rFonts w:ascii="Consolas" w:eastAsia="Times New Roman" w:hAnsi="Consolas" w:cs="Times New Roman"/>
+          <w:color w:val="D4D4D4"/>
+          <w:sz w:val="21"/>
+          <w:szCs w:val="21"/>
+        </w:rPr>
+        <w:t>other.x</w:t>
+      </w:r>
+      <w:proofErr w:type="spellEnd"/>
+      <w:r>
+        <w:rPr>
+          <w:rFonts w:ascii="Consolas" w:eastAsia="Times New Roman" w:hAnsi="Consolas" w:cs="Times New Roman"/>
+          <w:color w:val="D4D4D4"/>
+          <w:sz w:val="21"/>
+          <w:szCs w:val="21"/>
+        </w:rPr>
+        <w:t> - </w:t>
+      </w:r>
+      <w:proofErr w:type="spellStart"/>
+      <w:r>
+        <w:rPr>
+          <w:rFonts w:ascii="Consolas" w:eastAsia="Times New Roman" w:hAnsi="Consolas" w:cs="Times New Roman"/>
+          <w:color w:val="569CD6"/>
+          <w:sz w:val="21"/>
+          <w:szCs w:val="21"/>
+        </w:rPr>
+        <w:t>self</w:t>
+      </w:r>
+      <w:r>
+        <w:rPr>
+          <w:rFonts w:ascii="Consolas" w:eastAsia="Times New Roman" w:hAnsi="Consolas" w:cs="Times New Roman"/>
+          <w:color w:val="D4D4D4"/>
+          <w:sz w:val="21"/>
+          <w:szCs w:val="21"/>
+        </w:rPr>
+        <w:t>.x</w:t>
+      </w:r>
+      <w:proofErr w:type="spellEnd"/>
+    </w:p>
+    <w:p>
+      <w:pPr>
+        <w:shd w:val="clear" w:color="auto" w:fill="1E1E1E"/>
+        <w:spacing w:after="0" w:line="285" w:lineRule="atLeast"/>
+        <w:rPr>
+          <w:rFonts w:ascii="Consolas" w:eastAsia="Times New Roman" w:hAnsi="Consolas" w:cs="Times New Roman"/>
+          <w:color w:val="D4D4D4"/>
+          <w:sz w:val="21"/>
+          <w:szCs w:val="21"/>
+        </w:rPr>
+      </w:pPr>
+      <w:r>
+        <w:rPr>
+          <w:rFonts w:ascii="Consolas" w:eastAsia="Times New Roman" w:hAnsi="Consolas" w:cs="Times New Roman"/>
+          <w:color w:val="D4D4D4"/>
+          <w:sz w:val="21"/>
+          <w:szCs w:val="21"/>
+        </w:rPr>
+        <w:t>        </w:t>
+      </w:r>
+      <w:proofErr w:type="spellStart"/>
+      <w:r>
+        <w:rPr>
+          <w:rFonts w:ascii="Consolas" w:eastAsia="Times New Roman" w:hAnsi="Consolas" w:cs="Times New Roman"/>
+          <w:color w:val="D4D4D4"/>
+          <w:sz w:val="21"/>
+          <w:szCs w:val="21"/>
+        </w:rPr>
+        <w:t>dy</w:t>
+      </w:r>
+      <w:proofErr w:type="spellEnd"/>
+      <w:r>
+        <w:rPr>
+          <w:rFonts w:ascii="Consolas" w:eastAsia="Times New Roman" w:hAnsi="Consolas" w:cs="Times New Roman"/>
+          <w:color w:val="D4D4D4"/>
+          <w:sz w:val="21"/>
+          <w:szCs w:val="21"/>
+        </w:rPr>
+        <w:t> = </w:t>
+      </w:r>
+      <w:proofErr w:type="spellStart"/>
+      <w:proofErr w:type="gramStart"/>
+      <w:r>
+        <w:rPr>
+          <w:rFonts w:ascii="Consolas" w:eastAsia="Times New Roman" w:hAnsi="Consolas" w:cs="Times New Roman"/>
+          <w:color w:val="D4D4D4"/>
+          <w:sz w:val="21"/>
+          <w:szCs w:val="21"/>
+        </w:rPr>
+        <w:t>other.y</w:t>
+      </w:r>
+      <w:proofErr w:type="spellEnd"/>
+      <w:proofErr w:type="gramEnd"/>
+      <w:r>
+        <w:rPr>
+          <w:rFonts w:ascii="Consolas" w:eastAsia="Times New Roman" w:hAnsi="Consolas" w:cs="Times New Roman"/>
+          <w:color w:val="D4D4D4"/>
+          <w:sz w:val="21"/>
+          <w:szCs w:val="21"/>
+        </w:rPr>
+        <w:t> - </w:t>
+      </w:r>
+      <w:proofErr w:type="spellStart"/>
+      <w:r>
+        <w:rPr>
+          <w:rFonts w:ascii="Consolas" w:eastAsia="Times New Roman" w:hAnsi="Consolas" w:cs="Times New Roman"/>
+          <w:color w:val="569CD6"/>
+          <w:sz w:val="21"/>
+          <w:szCs w:val="21"/>
+        </w:rPr>
+        <w:t>self</w:t>
+      </w:r>
+      <w:r>
+        <w:rPr>
+          <w:rFonts w:ascii="Consolas" w:eastAsia="Times New Roman" w:hAnsi="Consolas" w:cs="Times New Roman"/>
+          <w:color w:val="D4D4D4"/>
+          <w:sz w:val="21"/>
+          <w:szCs w:val="21"/>
+        </w:rPr>
+        <w:t>.y</w:t>
+      </w:r>
+      <w:proofErr w:type="spellEnd"/>
+    </w:p>
+    <w:p>
+      <w:pPr>
+        <w:shd w:val="clear" w:color="auto" w:fill="1E1E1E"/>
+        <w:spacing w:after="0" w:line="285" w:lineRule="atLeast"/>
+        <w:rPr>
+          <w:rFonts w:ascii="Consolas" w:eastAsia="Times New Roman" w:hAnsi="Consolas" w:cs="Times New Roman"/>
+          <w:color w:val="D4D4D4"/>
+          <w:sz w:val="21"/>
+          <w:szCs w:val="21"/>
+        </w:rPr>
+      </w:pPr>
+      <w:r>
+        <w:rPr>
+          <w:rFonts w:ascii="Consolas" w:eastAsia="Times New Roman" w:hAnsi="Consolas" w:cs="Times New Roman"/>
+          <w:color w:val="D4D4D4"/>
+          <w:sz w:val="21"/>
+          <w:szCs w:val="21"/>
+        </w:rPr>
+        <w:t>        </w:t>
+      </w:r>
+      <w:r>
+        <w:rPr>
+          <w:rFonts w:ascii="Consolas" w:eastAsia="Times New Roman" w:hAnsi="Consolas" w:cs="Times New Roman"/>
+          <w:color w:val="C586C0"/>
+          <w:sz w:val="21"/>
+          <w:szCs w:val="21"/>
+        </w:rPr>
+        <w:t>return</w:t>
+      </w:r>
+      <w:r>
+        <w:rPr>
+          <w:rFonts w:ascii="Consolas" w:eastAsia="Times New Roman" w:hAnsi="Consolas" w:cs="Times New Roman"/>
+          <w:color w:val="D4D4D4"/>
+          <w:sz w:val="21"/>
+          <w:szCs w:val="21"/>
+        </w:rPr>
+        <w:t> </w:t>
+      </w:r>
+      <w:proofErr w:type="spellStart"/>
+      <w:proofErr w:type="gramStart"/>
+      <w:r>
+        <w:rPr>
+          <w:rFonts w:ascii="Consolas" w:eastAsia="Times New Roman" w:hAnsi="Consolas" w:cs="Times New Roman"/>
+          <w:color w:val="D4D4D4"/>
+          <w:sz w:val="21"/>
+          <w:szCs w:val="21"/>
+        </w:rPr>
+        <w:t>math.sqrt</w:t>
+      </w:r>
+      <w:proofErr w:type="spellEnd"/>
+      <w:proofErr w:type="gramEnd"/>
+      <w:r>
+        <w:rPr>
+          <w:rFonts w:ascii="Consolas" w:eastAsia="Times New Roman" w:hAnsi="Consolas" w:cs="Times New Roman"/>
+          <w:color w:val="D4D4D4"/>
+          <w:sz w:val="21"/>
+          <w:szCs w:val="21"/>
+        </w:rPr>
+        <w:t>(dx ** </w:t>
+      </w:r>
+      <w:r>
+        <w:rPr>
+          <w:rFonts w:ascii="Consolas" w:eastAsia="Times New Roman" w:hAnsi="Consolas" w:cs="Times New Roman"/>
+          <w:color w:val="B5CEA8"/>
+          <w:sz w:val="21"/>
+          <w:szCs w:val="21"/>
+        </w:rPr>
+        <w:t>2</w:t>
+      </w:r>
+      <w:r>
+        <w:rPr>
+          <w:rFonts w:ascii="Consolas" w:eastAsia="Times New Roman" w:hAnsi="Consolas" w:cs="Times New Roman"/>
+          <w:color w:val="D4D4D4"/>
+          <w:sz w:val="21"/>
+          <w:szCs w:val="21"/>
+        </w:rPr>
+        <w:t> + </w:t>
+      </w:r>
+      <w:proofErr w:type="spellStart"/>
+      <w:r>
+        <w:rPr>
+          <w:rFonts w:ascii="Consolas" w:eastAsia="Times New Roman" w:hAnsi="Consolas" w:cs="Times New Roman"/>
+          <w:color w:val="D4D4D4"/>
+          <w:sz w:val="21"/>
+          <w:szCs w:val="21"/>
+        </w:rPr>
+        <w:t>dy</w:t>
+      </w:r>
+      <w:proofErr w:type="spellEnd"/>
+      <w:r>
+        <w:rPr>
+          <w:rFonts w:ascii="Consolas" w:eastAsia="Times New Roman" w:hAnsi="Consolas" w:cs="Times New Roman"/>
+          <w:color w:val="D4D4D4"/>
+          <w:sz w:val="21"/>
+          <w:szCs w:val="21"/>
+        </w:rPr>
+        <w:t> ** </w:t>
+      </w:r>
+      <w:r>
+        <w:rPr>
+          <w:rFonts w:ascii="Consolas" w:eastAsia="Times New Roman" w:hAnsi="Consolas" w:cs="Times New Roman"/>
+          <w:color w:val="B5CEA8"/>
+          <w:sz w:val="21"/>
+          <w:szCs w:val="21"/>
+        </w:rPr>
+        <w:t>2</w:t>
+      </w:r>
+      <w:r>
+        <w:rPr>
+          <w:rFonts w:ascii="Consolas" w:eastAsia="Times New Roman" w:hAnsi="Consolas" w:cs="Times New Roman"/>
+          <w:color w:val="D4D4D4"/>
+          <w:sz w:val="21"/>
+          <w:szCs w:val="21"/>
+        </w:rPr>
+        <w:t>)</w:t>
+      </w:r>
+    </w:p>
+    <w:p>
+      <w:pPr>
+        <w:shd w:val="clear" w:color="auto" w:fill="1E1E1E"/>
+        <w:spacing w:after="0" w:line="285" w:lineRule="atLeast"/>
+        <w:rPr>
+          <w:rFonts w:ascii="Consolas" w:eastAsia="Times New Roman" w:hAnsi="Consolas" w:cs="Times New Roman"/>
+          <w:color w:val="D4D4D4"/>
+          <w:sz w:val="21"/>
+          <w:szCs w:val="21"/>
+        </w:rPr>
+      </w:pPr>
+    </w:p>
+    <w:p>
+      <w:pPr>
+        <w:shd w:val="clear" w:color="auto" w:fill="1E1E1E"/>
+        <w:spacing w:after="0" w:line="285" w:lineRule="atLeast"/>
+        <w:rPr>
+          <w:rFonts w:ascii="Consolas" w:eastAsia="Times New Roman" w:hAnsi="Consolas" w:cs="Times New Roman"/>
+          <w:color w:val="D4D4D4"/>
+          <w:sz w:val="21"/>
+          <w:szCs w:val="21"/>
+        </w:rPr>
+      </w:pPr>
+      <w:r>
+        <w:rPr>
+          <w:rFonts w:ascii="Consolas" w:eastAsia="Times New Roman" w:hAnsi="Consolas" w:cs="Times New Roman"/>
+          <w:color w:val="D4D4D4"/>
+          <w:sz w:val="21"/>
+          <w:szCs w:val="21"/>
+        </w:rPr>
+        <w:t>        dx = </w:t>
+      </w:r>
+      <w:proofErr w:type="gramStart"/>
+      <w:r>
+        <w:rPr>
+          <w:rFonts w:ascii="Consolas" w:eastAsia="Times New Roman" w:hAnsi="Consolas" w:cs="Times New Roman"/>
+          <w:color w:val="4EC9B0"/>
+          <w:sz w:val="21"/>
+          <w:szCs w:val="21"/>
+        </w:rPr>
+        <w:t>int</w:t>
+      </w:r>
+      <w:r>
+        <w:rPr>
+          <w:rFonts w:ascii="Consolas" w:eastAsia="Times New Roman" w:hAnsi="Consolas" w:cs="Times New Roman"/>
+          <w:color w:val="D4D4D4"/>
+          <w:sz w:val="21"/>
+          <w:szCs w:val="21"/>
+        </w:rPr>
+        <w:t>(</w:t>
+      </w:r>
+      <w:proofErr w:type="gramEnd"/>
+      <w:r>
+        <w:rPr>
+          <w:rFonts w:ascii="Consolas" w:eastAsia="Times New Roman" w:hAnsi="Consolas" w:cs="Times New Roman"/>
+          <w:color w:val="DCDCAA"/>
+          <w:sz w:val="21"/>
+          <w:szCs w:val="21"/>
+        </w:rPr>
+        <w:t>round</w:t>
+      </w:r>
+      <w:r>
+        <w:rPr>
+          <w:rFonts w:ascii="Consolas" w:eastAsia="Times New Roman" w:hAnsi="Consolas" w:cs="Times New Roman"/>
+          <w:color w:val="D4D4D4"/>
+          <w:sz w:val="21"/>
+          <w:szCs w:val="21"/>
+        </w:rPr>
+        <w:t>(dx / distance))</w:t>
+      </w:r>
+    </w:p>
+    <w:p>
+      <w:pPr>
+        <w:shd w:val="clear" w:color="auto" w:fill="1E1E1E"/>
+        <w:spacing w:after="0" w:line="285" w:lineRule="atLeast"/>
+        <w:rPr>
+          <w:rFonts w:ascii="Consolas" w:eastAsia="Times New Roman" w:hAnsi="Consolas" w:cs="Times New Roman"/>
+          <w:color w:val="D4D4D4"/>
+          <w:sz w:val="21"/>
+          <w:szCs w:val="21"/>
+        </w:rPr>
+      </w:pPr>
+      <w:r>
+        <w:rPr>
+          <w:rFonts w:ascii="Consolas" w:eastAsia="Times New Roman" w:hAnsi="Consolas" w:cs="Times New Roman"/>
+          <w:color w:val="D4D4D4"/>
+          <w:sz w:val="21"/>
+          <w:szCs w:val="21"/>
+        </w:rPr>
+        <w:t>        </w:t>
+      </w:r>
+      <w:proofErr w:type="spellStart"/>
+      <w:r>
+        <w:rPr>
+          <w:rFonts w:ascii="Consolas" w:eastAsia="Times New Roman" w:hAnsi="Consolas" w:cs="Times New Roman"/>
+          <w:color w:val="D4D4D4"/>
+          <w:sz w:val="21"/>
+          <w:szCs w:val="21"/>
+        </w:rPr>
+        <w:t>dy</w:t>
+      </w:r>
+      <w:proofErr w:type="spellEnd"/>
+      <w:r>
+        <w:rPr>
+          <w:rFonts w:ascii="Consolas" w:eastAsia="Times New Roman" w:hAnsi="Consolas" w:cs="Times New Roman"/>
+          <w:color w:val="D4D4D4"/>
+          <w:sz w:val="21"/>
+          <w:szCs w:val="21"/>
+        </w:rPr>
+        <w:t> = </w:t>
+      </w:r>
+      <w:proofErr w:type="gramStart"/>
+      <w:r>
+        <w:rPr>
+          <w:rFonts w:ascii="Consolas" w:eastAsia="Times New Roman" w:hAnsi="Consolas" w:cs="Times New Roman"/>
+          <w:color w:val="4EC9B0"/>
+          <w:sz w:val="21"/>
+          <w:szCs w:val="21"/>
+        </w:rPr>
+        <w:t>int</w:t>
+      </w:r>
+      <w:r>
+        <w:rPr>
+          <w:rFonts w:ascii="Consolas" w:eastAsia="Times New Roman" w:hAnsi="Consolas" w:cs="Times New Roman"/>
+          <w:color w:val="D4D4D4"/>
+          <w:sz w:val="21"/>
+          <w:szCs w:val="21"/>
+        </w:rPr>
+        <w:t>(</w:t>
+      </w:r>
+      <w:proofErr w:type="gramEnd"/>
+      <w:r>
+        <w:rPr>
+          <w:rFonts w:ascii="Consolas" w:eastAsia="Times New Roman" w:hAnsi="Consolas" w:cs="Times New Roman"/>
+          <w:color w:val="DCDCAA"/>
+          <w:sz w:val="21"/>
+          <w:szCs w:val="21"/>
+        </w:rPr>
+        <w:t>round</w:t>
+      </w:r>
+      <w:r>
+        <w:rPr>
+          <w:rFonts w:ascii="Consolas" w:eastAsia="Times New Roman" w:hAnsi="Consolas" w:cs="Times New Roman"/>
+          <w:color w:val="D4D4D4"/>
+          <w:sz w:val="21"/>
+          <w:szCs w:val="21"/>
+        </w:rPr>
+        <w:t>(</w:t>
+      </w:r>
+      <w:proofErr w:type="spellStart"/>
+      <w:r>
+        <w:rPr>
+          <w:rFonts w:ascii="Consolas" w:eastAsia="Times New Roman" w:hAnsi="Consolas" w:cs="Times New Roman"/>
+          <w:color w:val="D4D4D4"/>
+          <w:sz w:val="21"/>
+          <w:szCs w:val="21"/>
+        </w:rPr>
+        <w:t>dy</w:t>
+      </w:r>
+      <w:proofErr w:type="spellEnd"/>
+      <w:r>
+        <w:rPr>
+          <w:rFonts w:ascii="Consolas" w:eastAsia="Times New Roman" w:hAnsi="Consolas" w:cs="Times New Roman"/>
+          <w:color w:val="D4D4D4"/>
+          <w:sz w:val="21"/>
+          <w:szCs w:val="21"/>
+        </w:rPr>
+        <w:t> / distance))</w:t>
+      </w:r>
+    </w:p>
+    <w:p>
+      <w:pPr>
+        <w:shd w:val="clear" w:color="auto" w:fill="1E1E1E"/>
+        <w:spacing w:after="0" w:line="285" w:lineRule="atLeast"/>
+        <w:rPr>
+          <w:rFonts w:ascii="Consolas" w:eastAsia="Times New Roman" w:hAnsi="Consolas" w:cs="Times New Roman"/>
+          <w:color w:val="D4D4D4"/>
+          <w:sz w:val="21"/>
+          <w:szCs w:val="21"/>
+        </w:rPr>
+      </w:pPr>
+    </w:p>
+    <w:p>
+      <w:pPr>
+        <w:shd w:val="clear" w:color="auto" w:fill="1E1E1E"/>
+        <w:spacing w:after="0" w:line="285" w:lineRule="atLeast"/>
+        <w:rPr>
+          <w:rFonts w:ascii="Consolas" w:eastAsia="Times New Roman" w:hAnsi="Consolas" w:cs="Times New Roman"/>
+          <w:color w:val="D4D4D4"/>
+          <w:sz w:val="21"/>
+          <w:szCs w:val="21"/>
+        </w:rPr>
+      </w:pPr>
+      <w:r>
+        <w:rPr>
+          <w:rFonts w:ascii="Consolas" w:eastAsia="Times New Roman" w:hAnsi="Consolas" w:cs="Times New Roman"/>
+          <w:color w:val="D4D4D4"/>
+          <w:sz w:val="21"/>
+          <w:szCs w:val="21"/>
+        </w:rPr>
+        <w:t>        </w:t>
+      </w:r>
+      <w:r>
+        <w:rPr>
+          <w:rFonts w:ascii="Consolas" w:eastAsia="Times New Roman" w:hAnsi="Consolas" w:cs="Times New Roman"/>
+          <w:color w:val="C586C0"/>
+          <w:sz w:val="21"/>
+          <w:szCs w:val="21"/>
+        </w:rPr>
+        <w:t>if</w:t>
+      </w:r>
+      <w:r>
+        <w:rPr>
+          <w:rFonts w:ascii="Consolas" w:eastAsia="Times New Roman" w:hAnsi="Consolas" w:cs="Times New Roman"/>
+          <w:color w:val="D4D4D4"/>
+          <w:sz w:val="21"/>
+          <w:szCs w:val="21"/>
+        </w:rPr>
+        <w:t> </w:t>
+      </w:r>
+      <w:r>
+        <w:rPr>
+          <w:rFonts w:ascii="Consolas" w:eastAsia="Times New Roman" w:hAnsi="Consolas" w:cs="Times New Roman"/>
+          <w:color w:val="569CD6"/>
+          <w:sz w:val="21"/>
+          <w:szCs w:val="21"/>
+        </w:rPr>
+        <w:t>not</w:t>
+      </w:r>
+      <w:r>
+        <w:rPr>
+          <w:rFonts w:ascii="Consolas" w:eastAsia="Times New Roman" w:hAnsi="Consolas" w:cs="Times New Roman"/>
+          <w:color w:val="D4D4D4"/>
+          <w:sz w:val="21"/>
+          <w:szCs w:val="21"/>
+        </w:rPr>
+        <w:t> (game_map.is_</w:t>
+      </w:r>
+      <w:proofErr w:type="gramStart"/>
+      <w:r>
+        <w:rPr>
+          <w:rFonts w:ascii="Consolas" w:eastAsia="Times New Roman" w:hAnsi="Consolas" w:cs="Times New Roman"/>
+          <w:color w:val="D4D4D4"/>
+          <w:sz w:val="21"/>
+          <w:szCs w:val="21"/>
+        </w:rPr>
+        <w:t>blocked(</w:t>
+      </w:r>
+      <w:proofErr w:type="gramEnd"/>
+      <w:r>
+        <w:rPr>
+          <w:rFonts w:ascii="Consolas" w:eastAsia="Times New Roman" w:hAnsi="Consolas" w:cs="Times New Roman"/>
+          <w:color w:val="569CD6"/>
+          <w:sz w:val="21"/>
+          <w:szCs w:val="21"/>
+        </w:rPr>
+        <w:t>self</w:t>
+      </w:r>
+      <w:r>
+        <w:rPr>
+          <w:rFonts w:ascii="Consolas" w:eastAsia="Times New Roman" w:hAnsi="Consolas" w:cs="Times New Roman"/>
+          <w:color w:val="D4D4D4"/>
+          <w:sz w:val="21"/>
+          <w:szCs w:val="21"/>
+        </w:rPr>
+        <w:t>.x + dx, </w:t>
+      </w:r>
+      <w:r>
+        <w:rPr>
+          <w:rFonts w:ascii="Consolas" w:eastAsia="Times New Roman" w:hAnsi="Consolas" w:cs="Times New Roman"/>
+          <w:color w:val="569CD6"/>
+          <w:sz w:val="21"/>
+          <w:szCs w:val="21"/>
+        </w:rPr>
+        <w:t>self</w:t>
+      </w:r>
+      <w:r>
+        <w:rPr>
+          <w:rFonts w:ascii="Consolas" w:eastAsia="Times New Roman" w:hAnsi="Consolas" w:cs="Times New Roman"/>
+          <w:color w:val="D4D4D4"/>
+          <w:sz w:val="21"/>
+          <w:szCs w:val="21"/>
+        </w:rPr>
+        <w:t>.y + dy) </w:t>
+      </w:r>
+      <w:r>
+        <w:rPr>
+          <w:rFonts w:ascii="Consolas" w:eastAsia="Times New Roman" w:hAnsi="Consolas" w:cs="Times New Roman"/>
+          <w:color w:val="569CD6"/>
+          <w:sz w:val="21"/>
+          <w:szCs w:val="21"/>
+        </w:rPr>
+        <w:t>or</w:t>
+      </w:r>
+      <w:r>
+        <w:rPr>
+          <w:rFonts w:ascii="Consolas" w:eastAsia="Times New Roman" w:hAnsi="Consolas" w:cs="Times New Roman"/>
+          <w:color w:val="D4D4D4"/>
+          <w:sz w:val="21"/>
+          <w:szCs w:val="21"/>
+        </w:rPr>
+        <w:t> get_blocking_entities_at_location(entities, </w:t>
+      </w:r>
+      <w:r>
+        <w:rPr>
+          <w:rFonts w:ascii="Consolas" w:eastAsia="Times New Roman" w:hAnsi="Consolas" w:cs="Times New Roman"/>
+          <w:color w:val="569CD6"/>
+          <w:sz w:val="21"/>
+          <w:szCs w:val="21"/>
+        </w:rPr>
+        <w:t>self</w:t>
+      </w:r>
+      <w:r>
+        <w:rPr>
+          <w:rFonts w:ascii="Consolas" w:eastAsia="Times New Roman" w:hAnsi="Consolas" w:cs="Times New Roman"/>
+          <w:color w:val="D4D4D4"/>
+          <w:sz w:val="21"/>
+          <w:szCs w:val="21"/>
+        </w:rPr>
+        <w:t>.x + dx, </w:t>
+      </w:r>
+      <w:r>
+        <w:rPr>
+          <w:rFonts w:ascii="Consolas" w:eastAsia="Times New Roman" w:hAnsi="Consolas" w:cs="Times New Roman"/>
+          <w:color w:val="569CD6"/>
+          <w:sz w:val="21"/>
+          <w:szCs w:val="21"/>
+        </w:rPr>
+        <w:t>self</w:t>
+      </w:r>
+      <w:r>
+        <w:rPr>
+          <w:rFonts w:ascii="Consolas" w:eastAsia="Times New Roman" w:hAnsi="Consolas" w:cs="Times New Roman"/>
+          <w:color w:val="D4D4D4"/>
+          <w:sz w:val="21"/>
+          <w:szCs w:val="21"/>
+        </w:rPr>
+        <w:t>.y + dy)):</w:t>
+      </w:r>
+    </w:p>
+    <w:p>
+      <w:pPr>
+        <w:shd w:val="clear" w:color="auto" w:fill="1E1E1E"/>
+        <w:spacing w:after="0" w:line="285" w:lineRule="atLeast"/>
+        <w:rPr>
+          <w:rFonts w:ascii="Consolas" w:eastAsia="Times New Roman" w:hAnsi="Consolas" w:cs="Times New Roman"/>
+          <w:color w:val="D4D4D4"/>
+          <w:sz w:val="21"/>
+          <w:szCs w:val="21"/>
+        </w:rPr>
+      </w:pPr>
+      <w:r>
+        <w:rPr>
+          <w:rFonts w:ascii="Consolas" w:eastAsia="Times New Roman" w:hAnsi="Consolas" w:cs="Times New Roman"/>
+          <w:color w:val="D4D4D4"/>
+          <w:sz w:val="21"/>
+          <w:szCs w:val="21"/>
+        </w:rPr>
+        <w:t>            </w:t>
+      </w:r>
+      <w:proofErr w:type="spellStart"/>
+      <w:proofErr w:type="gramStart"/>
+      <w:r>
+        <w:rPr>
+          <w:rFonts w:ascii="Consolas" w:eastAsia="Times New Roman" w:hAnsi="Consolas" w:cs="Times New Roman"/>
+          <w:color w:val="569CD6"/>
+          <w:sz w:val="21"/>
+          <w:szCs w:val="21"/>
+        </w:rPr>
+        <w:t>self</w:t>
+      </w:r>
+      <w:r>
+        <w:rPr>
+          <w:rFonts w:ascii="Consolas" w:eastAsia="Times New Roman" w:hAnsi="Consolas" w:cs="Times New Roman"/>
+          <w:color w:val="D4D4D4"/>
+          <w:sz w:val="21"/>
+          <w:szCs w:val="21"/>
+        </w:rPr>
+        <w:t>.move</w:t>
+      </w:r>
+      <w:proofErr w:type="spellEnd"/>
+      <w:proofErr w:type="gramEnd"/>
+      <w:r>
+        <w:rPr>
+          <w:rFonts w:ascii="Consolas" w:eastAsia="Times New Roman" w:hAnsi="Consolas" w:cs="Times New Roman"/>
+          <w:color w:val="D4D4D4"/>
+          <w:sz w:val="21"/>
+          <w:szCs w:val="21"/>
+        </w:rPr>
+        <w:t>(dx, </w:t>
+      </w:r>
+      <w:proofErr w:type="spellStart"/>
+      <w:r>
+        <w:rPr>
+          <w:rFonts w:ascii="Consolas" w:eastAsia="Times New Roman" w:hAnsi="Consolas" w:cs="Times New Roman"/>
+          <w:color w:val="D4D4D4"/>
+          <w:sz w:val="21"/>
+          <w:szCs w:val="21"/>
+        </w:rPr>
+        <w:t>dy</w:t>
+      </w:r>
+      <w:proofErr w:type="spellEnd"/>
+      <w:r>
+        <w:rPr>
+          <w:rFonts w:ascii="Consolas" w:eastAsia="Times New Roman" w:hAnsi="Consolas" w:cs="Times New Roman"/>
+          <w:color w:val="D4D4D4"/>
+          <w:sz w:val="21"/>
+          <w:szCs w:val="21"/>
+        </w:rPr>
+        <w:t>)</w:t>
+      </w:r>
+    </w:p>
+    <w:p/>
     <w:sectPr>
       <w:pgSz w:w="12240" w:h="15840"/>
       <w:pgMar w:top="1440" w:right="1440" w:bottom="1440" w:left="1440" w:header="720" w:footer="720" w:gutter="0"/>
@@ -537,6 +1916,21 @@
       <w:iCs/>
     </w:rPr>
   </w:style>
+  <w:style w:type="character" w:customStyle="1" w:styleId="pl-s1">
+    <w:name w:val="pl-s1"/>
+    <w:basedOn w:val="DefaultParagraphFont"/>
+    <w:rsid w:val="00136CB2"/>
+  </w:style>
+  <w:style w:type="character" w:customStyle="1" w:styleId="pl-token">
+    <w:name w:val="pl-token"/>
+    <w:basedOn w:val="DefaultParagraphFont"/>
+    <w:rsid w:val="00136CB2"/>
+  </w:style>
+  <w:style w:type="character" w:customStyle="1" w:styleId="pl-c1">
+    <w:name w:val="pl-c1"/>
+    <w:basedOn w:val="DefaultParagraphFont"/>
+    <w:rsid w:val="007274ED"/>
+  </w:style>
 </w:styles>
 </file>
 

</xml_diff>

<commit_message>
Portion of Tutorial 8 completed. Inventory made, Healing Potions can be picked up, Project Runs
</commit_message>
<xml_diff>
--- a/Python Roguelike Notes.docx
+++ b/Python Roguelike Notes.docx
@@ -22,10 +22,19 @@
         </w:rPr>
       </w:pPr>
       <w:r>
-        <w:t>Part 6</w:t>
-      </w:r>
-      <w:r>
-        <w:t xml:space="preserve"> done </w:t>
+        <w:t xml:space="preserve">Part </w:t>
+      </w:r>
+      <w:r>
+        <w:t>8</w:t>
+      </w:r>
+      <w:r>
+        <w:t xml:space="preserve"> </w:t>
+      </w:r>
+      <w:r>
+        <w:t>in progress</w:t>
+      </w:r>
+      <w:r>
+        <w:t xml:space="preserve"> </w:t>
       </w:r>
     </w:p>
     <w:p>
@@ -65,7 +74,13 @@
     <w:p/>
     <w:p>
       <w:r>
-        <w:t>Stopped in Part 7 at section</w:t>
+        <w:t xml:space="preserve">Stopped in Part </w:t>
+      </w:r>
+      <w:r>
+        <w:t>8</w:t>
+      </w:r>
+      <w:r>
+        <w:t xml:space="preserve"> at section</w:t>
       </w:r>
     </w:p>
     <w:p>
@@ -73,10 +88,6 @@
         <w:pStyle w:val="NormalWeb"/>
         <w:shd w:val="clear" w:color="auto" w:fill="FFFFFF"/>
         <w:spacing w:before="0" w:beforeAutospacing="0"/>
-        <w:rPr>
-          <w:rFonts w:ascii="Segoe UI" w:hAnsi="Segoe UI" w:cs="Segoe UI"/>
-          <w:color w:val="212529"/>
-        </w:rPr>
       </w:pPr>
       <w:r>
         <w:t>“</w:t>
@@ -87,7 +98,7 @@
           <w:color w:val="212529"/>
           <w:shd w:val="clear" w:color="auto" w:fill="FFFFFF"/>
         </w:rPr>
-        <w:t>Run the project now. All our previous printed statements should now appear in a scrolling message log. From here on out, we won’t be doing any more </w:t>
+        <w:t>Before we get into how to use items, we need to have a way to look at and select which item to use. We’ll create an inventory interface, which the player can open and select an item from. Let’s start by creating a new file, called </w:t>
       </w:r>
       <w:r>
         <w:rPr>
@@ -98,7 +109,7 @@
           <w:szCs w:val="21"/>
           <w:shd w:val="clear" w:color="auto" w:fill="FFFFFF"/>
         </w:rPr>
-        <w:t>print</w:t>
+        <w:t>menus.py</w:t>
       </w:r>
       <w:r>
         <w:rPr>
@@ -106,11 +117,281 @@
           <w:color w:val="212529"/>
           <w:shd w:val="clear" w:color="auto" w:fill="FFFFFF"/>
         </w:rPr>
-        <w:t> statements, we’ll just add everything to our message log.</w:t>
-      </w:r>
-    </w:p>
-    <w:p/>
-    <w:p/>
+        <w:t>, where we’ll store our menu functions for the inventory and any other menus we’ll need for this tutorial. Put the following code in that file:</w:t>
+      </w:r>
+    </w:p>
+    <w:p>
+      <w:pPr>
+        <w:pStyle w:val="NormalWeb"/>
+        <w:shd w:val="clear" w:color="auto" w:fill="FFFFFF"/>
+        <w:spacing w:before="0" w:beforeAutospacing="0"/>
+      </w:pPr>
+    </w:p>
+    <w:p>
+      <w:pPr>
+        <w:pStyle w:val="NormalWeb"/>
+        <w:shd w:val="clear" w:color="auto" w:fill="FFFFFF"/>
+        <w:spacing w:before="0" w:beforeAutospacing="0"/>
+      </w:pPr>
+      <w:r>
+        <w:t>Potential bug in engine.py 135-137 lines</w:t>
+      </w:r>
+    </w:p>
+    <w:p>
+      <w:pPr>
+        <w:shd w:val="clear" w:color="auto" w:fill="1E1E1E"/>
+        <w:spacing w:after="0" w:line="285" w:lineRule="atLeast"/>
+        <w:rPr>
+          <w:rFonts w:ascii="Consolas" w:eastAsia="Times New Roman" w:hAnsi="Consolas" w:cs="Times New Roman"/>
+          <w:color w:val="D4D4D4"/>
+          <w:sz w:val="21"/>
+          <w:szCs w:val="21"/>
+        </w:rPr>
+      </w:pPr>
+      <w:r>
+        <w:rPr>
+          <w:rFonts w:ascii="Consolas" w:eastAsia="Times New Roman" w:hAnsi="Consolas" w:cs="Times New Roman"/>
+          <w:color w:val="D4D4D4"/>
+          <w:sz w:val="21"/>
+          <w:szCs w:val="21"/>
+        </w:rPr>
+        <w:t>        </w:t>
+      </w:r>
+      <w:r>
+        <w:rPr>
+          <w:rFonts w:ascii="Consolas" w:eastAsia="Times New Roman" w:hAnsi="Consolas" w:cs="Times New Roman"/>
+          <w:color w:val="C586C0"/>
+          <w:sz w:val="21"/>
+          <w:szCs w:val="21"/>
+        </w:rPr>
+        <w:t>for</w:t>
+      </w:r>
+      <w:r>
+        <w:rPr>
+          <w:rFonts w:ascii="Consolas" w:eastAsia="Times New Roman" w:hAnsi="Consolas" w:cs="Times New Roman"/>
+          <w:color w:val="D4D4D4"/>
+          <w:sz w:val="21"/>
+          <w:szCs w:val="21"/>
+        </w:rPr>
+        <w:t> </w:t>
+      </w:r>
+      <w:proofErr w:type="spellStart"/>
+      <w:r>
+        <w:rPr>
+          <w:rFonts w:ascii="Consolas" w:eastAsia="Times New Roman" w:hAnsi="Consolas" w:cs="Times New Roman"/>
+          <w:color w:val="D4D4D4"/>
+          <w:sz w:val="21"/>
+          <w:szCs w:val="21"/>
+        </w:rPr>
+        <w:t>player_turn_results</w:t>
+      </w:r>
+      <w:proofErr w:type="spellEnd"/>
+      <w:r>
+        <w:rPr>
+          <w:rFonts w:ascii="Consolas" w:eastAsia="Times New Roman" w:hAnsi="Consolas" w:cs="Times New Roman"/>
+          <w:color w:val="D4D4D4"/>
+          <w:sz w:val="21"/>
+          <w:szCs w:val="21"/>
+        </w:rPr>
+        <w:t> </w:t>
+      </w:r>
+      <w:r>
+        <w:rPr>
+          <w:rFonts w:ascii="Consolas" w:eastAsia="Times New Roman" w:hAnsi="Consolas" w:cs="Times New Roman"/>
+          <w:color w:val="C586C0"/>
+          <w:sz w:val="21"/>
+          <w:szCs w:val="21"/>
+        </w:rPr>
+        <w:t>in</w:t>
+      </w:r>
+      <w:r>
+        <w:rPr>
+          <w:rFonts w:ascii="Consolas" w:eastAsia="Times New Roman" w:hAnsi="Consolas" w:cs="Times New Roman"/>
+          <w:color w:val="D4D4D4"/>
+          <w:sz w:val="21"/>
+          <w:szCs w:val="21"/>
+        </w:rPr>
+        <w:t> </w:t>
+      </w:r>
+      <w:proofErr w:type="spellStart"/>
+      <w:r>
+        <w:rPr>
+          <w:rFonts w:ascii="Consolas" w:eastAsia="Times New Roman" w:hAnsi="Consolas" w:cs="Times New Roman"/>
+          <w:color w:val="D4D4D4"/>
+          <w:sz w:val="21"/>
+          <w:szCs w:val="21"/>
+        </w:rPr>
+        <w:t>player_turn_results</w:t>
+      </w:r>
+      <w:proofErr w:type="spellEnd"/>
+      <w:r>
+        <w:rPr>
+          <w:rFonts w:ascii="Consolas" w:eastAsia="Times New Roman" w:hAnsi="Consolas" w:cs="Times New Roman"/>
+          <w:color w:val="D4D4D4"/>
+          <w:sz w:val="21"/>
+          <w:szCs w:val="21"/>
+        </w:rPr>
+        <w:t>:</w:t>
+      </w:r>
+    </w:p>
+    <w:p>
+      <w:pPr>
+        <w:shd w:val="clear" w:color="auto" w:fill="1E1E1E"/>
+        <w:spacing w:after="0" w:line="285" w:lineRule="atLeast"/>
+        <w:rPr>
+          <w:rFonts w:ascii="Consolas" w:eastAsia="Times New Roman" w:hAnsi="Consolas" w:cs="Times New Roman"/>
+          <w:color w:val="D4D4D4"/>
+          <w:sz w:val="21"/>
+          <w:szCs w:val="21"/>
+        </w:rPr>
+      </w:pPr>
+      <w:r>
+        <w:rPr>
+          <w:rFonts w:ascii="Consolas" w:eastAsia="Times New Roman" w:hAnsi="Consolas" w:cs="Times New Roman"/>
+          <w:color w:val="D4D4D4"/>
+          <w:sz w:val="21"/>
+          <w:szCs w:val="21"/>
+        </w:rPr>
+        <w:t>            message = </w:t>
+      </w:r>
+      <w:proofErr w:type="spellStart"/>
+      <w:r>
+        <w:rPr>
+          <w:rFonts w:ascii="Consolas" w:eastAsia="Times New Roman" w:hAnsi="Consolas" w:cs="Times New Roman"/>
+          <w:color w:val="D4D4D4"/>
+          <w:sz w:val="21"/>
+          <w:szCs w:val="21"/>
+        </w:rPr>
+        <w:t>player_turn_results.get</w:t>
+      </w:r>
+      <w:proofErr w:type="spellEnd"/>
+      <w:r>
+        <w:rPr>
+          <w:rFonts w:ascii="Consolas" w:eastAsia="Times New Roman" w:hAnsi="Consolas" w:cs="Times New Roman"/>
+          <w:color w:val="D4D4D4"/>
+          <w:sz w:val="21"/>
+          <w:szCs w:val="21"/>
+        </w:rPr>
+        <w:t>(</w:t>
+      </w:r>
+      <w:r>
+        <w:rPr>
+          <w:rFonts w:ascii="Consolas" w:eastAsia="Times New Roman" w:hAnsi="Consolas" w:cs="Times New Roman"/>
+          <w:color w:val="CE9178"/>
+          <w:sz w:val="21"/>
+          <w:szCs w:val="21"/>
+        </w:rPr>
+        <w:t>'message'</w:t>
+      </w:r>
+      <w:r>
+        <w:rPr>
+          <w:rFonts w:ascii="Consolas" w:eastAsia="Times New Roman" w:hAnsi="Consolas" w:cs="Times New Roman"/>
+          <w:color w:val="D4D4D4"/>
+          <w:sz w:val="21"/>
+          <w:szCs w:val="21"/>
+        </w:rPr>
+        <w:t>)</w:t>
+      </w:r>
+    </w:p>
+    <w:p>
+      <w:pPr>
+        <w:shd w:val="clear" w:color="auto" w:fill="1E1E1E"/>
+        <w:spacing w:after="0" w:line="285" w:lineRule="atLeast"/>
+        <w:rPr>
+          <w:rFonts w:ascii="Consolas" w:eastAsia="Times New Roman" w:hAnsi="Consolas" w:cs="Times New Roman"/>
+          <w:color w:val="D4D4D4"/>
+          <w:sz w:val="21"/>
+          <w:szCs w:val="21"/>
+        </w:rPr>
+      </w:pPr>
+      <w:r>
+        <w:rPr>
+          <w:rFonts w:ascii="Consolas" w:eastAsia="Times New Roman" w:hAnsi="Consolas" w:cs="Times New Roman"/>
+          <w:color w:val="D4D4D4"/>
+          <w:sz w:val="21"/>
+          <w:szCs w:val="21"/>
+        </w:rPr>
+        <w:t>            </w:t>
+      </w:r>
+      <w:proofErr w:type="spellStart"/>
+      <w:r>
+        <w:rPr>
+          <w:rFonts w:ascii="Consolas" w:eastAsia="Times New Roman" w:hAnsi="Consolas" w:cs="Times New Roman"/>
+          <w:color w:val="D4D4D4"/>
+          <w:sz w:val="21"/>
+          <w:szCs w:val="21"/>
+        </w:rPr>
+        <w:t>dead_entity</w:t>
+      </w:r>
+      <w:proofErr w:type="spellEnd"/>
+      <w:r>
+        <w:rPr>
+          <w:rFonts w:ascii="Consolas" w:eastAsia="Times New Roman" w:hAnsi="Consolas" w:cs="Times New Roman"/>
+          <w:color w:val="D4D4D4"/>
+          <w:sz w:val="21"/>
+          <w:szCs w:val="21"/>
+        </w:rPr>
+        <w:t> = </w:t>
+      </w:r>
+      <w:proofErr w:type="spellStart"/>
+      <w:r>
+        <w:rPr>
+          <w:rFonts w:ascii="Consolas" w:eastAsia="Times New Roman" w:hAnsi="Consolas" w:cs="Times New Roman"/>
+          <w:color w:val="D4D4D4"/>
+          <w:sz w:val="21"/>
+          <w:szCs w:val="21"/>
+        </w:rPr>
+        <w:t>player_turn_results.get</w:t>
+      </w:r>
+      <w:proofErr w:type="spellEnd"/>
+      <w:r>
+        <w:rPr>
+          <w:rFonts w:ascii="Consolas" w:eastAsia="Times New Roman" w:hAnsi="Consolas" w:cs="Times New Roman"/>
+          <w:color w:val="D4D4D4"/>
+          <w:sz w:val="21"/>
+          <w:szCs w:val="21"/>
+        </w:rPr>
+        <w:t>(</w:t>
+      </w:r>
+      <w:r>
+        <w:rPr>
+          <w:rFonts w:ascii="Consolas" w:eastAsia="Times New Roman" w:hAnsi="Consolas" w:cs="Times New Roman"/>
+          <w:color w:val="CE9178"/>
+          <w:sz w:val="21"/>
+          <w:szCs w:val="21"/>
+        </w:rPr>
+        <w:t>'dead'</w:t>
+      </w:r>
+      <w:r>
+        <w:rPr>
+          <w:rFonts w:ascii="Consolas" w:eastAsia="Times New Roman" w:hAnsi="Consolas" w:cs="Times New Roman"/>
+          <w:color w:val="D4D4D4"/>
+          <w:sz w:val="21"/>
+          <w:szCs w:val="21"/>
+        </w:rPr>
+        <w:t>)</w:t>
+      </w:r>
+    </w:p>
+    <w:p>
+      <w:pPr>
+        <w:pStyle w:val="NormalWeb"/>
+        <w:shd w:val="clear" w:color="auto" w:fill="FFFFFF"/>
+        <w:spacing w:before="0" w:beforeAutospacing="0"/>
+      </w:pPr>
+    </w:p>
+    <w:p>
+      <w:r>
+        <w:t>should be “</w:t>
+      </w:r>
+      <w:proofErr w:type="spellStart"/>
+      <w:r>
+        <w:t>player_turn_result</w:t>
+      </w:r>
+      <w:proofErr w:type="spellEnd"/>
+      <w:r>
+        <w:t>”</w:t>
+      </w:r>
+    </w:p>
     <w:sectPr>
       <w:pgSz w:w="12240" w:h="15840"/>
       <w:pgMar w:top="1440" w:right="1440" w:bottom="1440" w:left="1440" w:header="720" w:footer="720" w:gutter="0"/>

</xml_diff>

<commit_message>
Part 8 completed. Project runs. Drop menu for items and functionality added.
</commit_message>
<xml_diff>
--- a/Python Roguelike Notes.docx
+++ b/Python Roguelike Notes.docx
@@ -98,26 +98,7 @@
           <w:color w:val="212529"/>
           <w:shd w:val="clear" w:color="auto" w:fill="FFFFFF"/>
         </w:rPr>
-        <w:t>Before we get into how to use items, we need to have a way to look at and select which item to use. We’ll create an inventory interface, which the player can open and select an item from. Let’s start by creating a new file, called </w:t>
-      </w:r>
-      <w:r>
-        <w:rPr>
-          <w:rStyle w:val="HTMLCode"/>
-          <w:rFonts w:ascii="Consolas" w:hAnsi="Consolas"/>
-          <w:color w:val="E83E8C"/>
-          <w:sz w:val="21"/>
-          <w:szCs w:val="21"/>
-          <w:shd w:val="clear" w:color="auto" w:fill="FFFFFF"/>
-        </w:rPr>
-        <w:t>menus.py</w:t>
-      </w:r>
-      <w:r>
-        <w:rPr>
-          <w:rFonts w:ascii="Segoe UI" w:hAnsi="Segoe UI" w:cs="Segoe UI"/>
-          <w:color w:val="212529"/>
-          <w:shd w:val="clear" w:color="auto" w:fill="FFFFFF"/>
-        </w:rPr>
-        <w:t>, where we’ll store our menu functions for the inventory and any other menus we’ll need for this tutorial. Put the following code in that file:</w:t>
+        <w:t>Now for displaying the drop menu. It’s really not different from the inventory menu, so we can use the same function, and send a different title to it.</w:t>
       </w:r>
     </w:p>
     <w:p>

</xml_diff>